<commit_message>
Changed Version of the original protocol
You´re Welcome
</commit_message>
<xml_diff>
--- a/Sitzungsprotokoll_Vorlage.docx
+++ b/Sitzungsprotokoll_Vorlage.docx
@@ -40,10 +40,38 @@
     <w:p>
       <w:pPr>
         <w:pStyle w:val="Datum"/>
+        <w:ind w:left="0"/>
         <w:jc w:val="left"/>
       </w:pPr>
       <w:r>
-        <w:t>Datum/Uhrzeit/Ort:</w:t>
+        <w:br/>
+      </w:r>
+      <w:r>
+        <w:t>Datum</w:t>
+      </w:r>
+      <w:r>
+        <w:t xml:space="preserve"> </w:t>
+      </w:r>
+      <w:r>
+        <w:t>/</w:t>
+      </w:r>
+      <w:r>
+        <w:t xml:space="preserve"> </w:t>
+      </w:r>
+      <w:r>
+        <w:t>Uhrzeit</w:t>
+      </w:r>
+      <w:r>
+        <w:t xml:space="preserve"> </w:t>
+      </w:r>
+      <w:r>
+        <w:t>/</w:t>
+      </w:r>
+      <w:r>
+        <w:t xml:space="preserve"> </w:t>
+      </w:r>
+      <w:r>
+        <w:t>Ort:</w:t>
       </w:r>
     </w:p>
     <w:p>
@@ -54,76 +82,87 @@
         <w:rPr>
           <w:rFonts w:eastAsiaTheme="majorEastAsia"/>
         </w:rPr>
-        <w:t>Schriftführer/Teilnehmer</w:t>
+        <w:t>Schriftführer</w:t>
+      </w:r>
+      <w:r>
+        <w:rPr>
+          <w:rFonts w:eastAsiaTheme="majorEastAsia"/>
+        </w:rPr>
+        <w:t xml:space="preserve"> </w:t>
+      </w:r>
+      <w:r>
+        <w:rPr>
+          <w:rFonts w:eastAsiaTheme="majorEastAsia"/>
+        </w:rPr>
+        <w:t>/</w:t>
+      </w:r>
+      <w:r>
+        <w:rPr>
+          <w:rFonts w:eastAsiaTheme="majorEastAsia"/>
+        </w:rPr>
+        <w:t xml:space="preserve"> </w:t>
+      </w:r>
+      <w:r>
+        <w:rPr>
+          <w:rFonts w:eastAsiaTheme="majorEastAsia"/>
+        </w:rPr>
+        <w:t>Teilnehmer</w:t>
+      </w:r>
+      <w:r>
+        <w:rPr>
+          <w:rFonts w:eastAsiaTheme="majorEastAsia"/>
+        </w:rPr>
+        <w:t>:</w:t>
       </w:r>
     </w:p>
     <w:p>
       <w:pPr>
         <w:pStyle w:val="Listennummer2"/>
+        <w:numPr>
+          <w:ilvl w:val="0"/>
+          <w:numId w:val="0"/>
+        </w:numPr>
+        <w:ind w:left="1310" w:hanging="590"/>
       </w:pPr>
       <w:r>
-        <w:t>Name:</w:t>
+        <w:t>Schriftführer</w:t>
+      </w:r>
+      <w:r>
+        <w:t>:</w:t>
       </w:r>
     </w:p>
     <w:p>
       <w:pPr>
         <w:pStyle w:val="Listennummer2"/>
+        <w:numPr>
+          <w:ilvl w:val="0"/>
+          <w:numId w:val="0"/>
+        </w:numPr>
+        <w:ind w:left="1310" w:hanging="590"/>
       </w:pPr>
       <w:r>
-        <w:t>Anwesenheit:</w:t>
+        <w:t>Teilnehmer</w:t>
+      </w:r>
+      <w:r>
+        <w:t>:</w:t>
       </w:r>
     </w:p>
     <w:p>
       <w:pPr>
         <w:pStyle w:val="Listennummer"/>
       </w:pPr>
-      <w:sdt>
-        <w:sdtPr>
-          <w:rPr>
-            <w:rFonts w:eastAsiaTheme="majorEastAsia"/>
-          </w:rPr>
-          <w:alias w:val="Genehmigung des Protokolls der letzten Sitzung:"/>
-          <w:tag w:val="Genehmigung des Protokolls der letzten Sitzung:"/>
-          <w:id w:val="-1073734390"/>
-          <w:placeholder>
-            <w:docPart w:val="BFDF41444A8D4F75B192A75F31A0DF4A"/>
-          </w:placeholder>
-          <w:temporary/>
-          <w:showingPlcHdr/>
-          <w15:appearance w15:val="hidden"/>
-        </w:sdtPr>
-        <w:sdtEndPr>
-          <w:rPr>
-            <w:rFonts w:eastAsia="Times New Roman"/>
-          </w:rPr>
-        </w:sdtEndPr>
-        <w:sdtContent>
-          <w:r>
-            <w:rPr>
-              <w:rFonts w:eastAsiaTheme="majorEastAsia"/>
-              <w:lang w:bidi="de-DE"/>
-            </w:rPr>
-            <w:t>Genehmigung des Protokolls der letzten Sitzung</w:t>
-          </w:r>
-        </w:sdtContent>
-      </w:sdt>
-    </w:p>
-    <w:p>
-      <w:pPr>
-        <w:pStyle w:val="Listennummer2"/>
-      </w:pPr>
-    </w:p>
-    <w:p>
-      <w:pPr>
-        <w:pStyle w:val="Listennummer"/>
-      </w:pPr>
       <w:r>
-        <w:t>Aktueller Stand</w:t>
+        <w:t>Stand vor der Sitzung:</w:t>
       </w:r>
     </w:p>
     <w:p>
       <w:pPr>
         <w:pStyle w:val="Listennummer2"/>
+        <w:numPr>
+          <w:ilvl w:val="0"/>
+          <w:numId w:val="0"/>
+        </w:numPr>
+        <w:ind w:left="1310" w:hanging="590"/>
       </w:pPr>
     </w:p>
     <w:p>
@@ -133,10 +172,18 @@
       <w:r>
         <w:t>Offene Fragen</w:t>
       </w:r>
+      <w:r>
+        <w:t>:</w:t>
+      </w:r>
     </w:p>
     <w:p>
       <w:pPr>
         <w:pStyle w:val="Listennummer2"/>
+        <w:numPr>
+          <w:ilvl w:val="0"/>
+          <w:numId w:val="0"/>
+        </w:numPr>
+        <w:ind w:left="1310" w:hanging="590"/>
       </w:pPr>
     </w:p>
     <w:p>
@@ -146,28 +193,80 @@
       <w:r>
         <w:t>Agenda</w:t>
       </w:r>
-    </w:p>
-    <w:p>
-      <w:pPr>
-        <w:pStyle w:val="Listennummer2"/>
-      </w:pPr>
-    </w:p>
-    <w:p>
-      <w:pPr>
-        <w:pStyle w:val="Listennummer"/>
-      </w:pPr>
       <w:r>
-        <w:t>Entschlüsse/Aufträge</w:t>
+        <w:t>:</w:t>
       </w:r>
     </w:p>
     <w:p>
       <w:pPr>
         <w:pStyle w:val="Listennummer2"/>
+        <w:numPr>
+          <w:ilvl w:val="0"/>
+          <w:numId w:val="0"/>
+        </w:numPr>
+        <w:ind w:left="1310" w:hanging="590"/>
       </w:pPr>
     </w:p>
     <w:p>
       <w:pPr>
         <w:pStyle w:val="Listennummer"/>
+      </w:pPr>
+      <w:r>
+        <w:t>Entschlüsse</w:t>
+      </w:r>
+      <w:r>
+        <w:t xml:space="preserve"> </w:t>
+      </w:r>
+      <w:r>
+        <w:t>/</w:t>
+      </w:r>
+      <w:r>
+        <w:t xml:space="preserve"> </w:t>
+      </w:r>
+      <w:r>
+        <w:t>Aufträge</w:t>
+      </w:r>
+      <w:r>
+        <w:t>:</w:t>
+      </w:r>
+    </w:p>
+    <w:p>
+      <w:pPr>
+        <w:pStyle w:val="Listennummer"/>
+        <w:numPr>
+          <w:ilvl w:val="0"/>
+          <w:numId w:val="0"/>
+        </w:numPr>
+        <w:rPr>
+          <w:b w:val="0"/>
+        </w:rPr>
+      </w:pPr>
+    </w:p>
+    <w:p>
+      <w:pPr>
+        <w:pStyle w:val="Listennummer"/>
+        <w:numPr>
+          <w:ilvl w:val="0"/>
+          <w:numId w:val="0"/>
+        </w:numPr>
+      </w:pPr>
+    </w:p>
+    <w:p>
+      <w:pPr>
+        <w:pStyle w:val="Listennummer"/>
+        <w:numPr>
+          <w:ilvl w:val="0"/>
+          <w:numId w:val="0"/>
+        </w:numPr>
+      </w:pPr>
+    </w:p>
+    <w:p>
+      <w:pPr>
+        <w:pStyle w:val="Listennummer"/>
+        <w:numPr>
+          <w:ilvl w:val="0"/>
+          <w:numId w:val="0"/>
+        </w:numPr>
       </w:pPr>
       <w:r>
         <w:t>Protokoll gelesen und</w:t>
@@ -175,13 +274,16 @@
       <w:r>
         <w:t xml:space="preserve"> genehmigt</w:t>
       </w:r>
+      <w:r>
+        <w:t>:</w:t>
+      </w:r>
+      <w:bookmarkStart w:id="0" w:name="_GoBack"/>
+      <w:bookmarkEnd w:id="0"/>
     </w:p>
     <w:p>
       <w:pPr>
         <w:pStyle w:val="Datum"/>
       </w:pPr>
-      <w:bookmarkStart w:id="0" w:name="_GoBack"/>
-      <w:bookmarkEnd w:id="0"/>
     </w:p>
     <w:sectPr>
       <w:footerReference w:type="default" r:id="rId8"/>
@@ -29258,36 +29360,6 @@
         </w:p>
       </w:docPartBody>
     </w:docPart>
-    <w:docPart>
-      <w:docPartPr>
-        <w:name w:val="BFDF41444A8D4F75B192A75F31A0DF4A"/>
-        <w:category>
-          <w:name w:val="Allgemein"/>
-          <w:gallery w:val="placeholder"/>
-        </w:category>
-        <w:types>
-          <w:type w:val="bbPlcHdr"/>
-        </w:types>
-        <w:behaviors>
-          <w:behavior w:val="content"/>
-        </w:behaviors>
-        <w:guid w:val="{545FF87B-77A5-439B-BCC3-3595660F717F}"/>
-      </w:docPartPr>
-      <w:docPartBody>
-        <w:p>
-          <w:pPr>
-            <w:pStyle w:val="BFDF41444A8D4F75B192A75F31A0DF4A"/>
-          </w:pPr>
-          <w:r>
-            <w:rPr>
-              <w:rFonts w:eastAsiaTheme="majorEastAsia"/>
-              <w:lang w:bidi="de-DE"/>
-            </w:rPr>
-            <w:t>Genehmigung des Protokolls der letzten Sitzung</w:t>
-          </w:r>
-        </w:p>
-      </w:docPartBody>
-    </w:docPart>
   </w:docParts>
 </w:glossaryDocument>
 </file>
@@ -29400,7 +29472,10 @@
   </w:compat>
   <w:rsids>
     <w:rsidRoot w:val="00EB2D73"/>
+    <w:rsid w:val="00770EC8"/>
+    <w:rsid w:val="007A7BFA"/>
     <w:rsid w:val="00C10C05"/>
+    <w:rsid w:val="00E803CB"/>
     <w:rsid w:val="00EB2D73"/>
   </w:rsids>
   <m:mathPr>

</xml_diff>